<commit_message>
Alterei as datas do Product Owner que estavam repetidas
</commit_message>
<xml_diff>
--- a/Regras de Condução - Grupo 6.docx
+++ b/Regras de Condução - Grupo 6.docx
@@ -393,7 +393,63 @@
           <w:sz w:val="26"/>
           <w:szCs w:val="26"/>
         </w:rPr>
-        <w:t xml:space="preserve">(20/09 - 27/09) - </w:t>
+        <w:t>(0</w:t>
+      </w:r>
+      <w:r>
+        <w:rPr>
+          <w:sz w:val="26"/>
+          <w:szCs w:val="26"/>
+        </w:rPr>
+        <w:t>4</w:t>
+      </w:r>
+      <w:r>
+        <w:rPr>
+          <w:sz w:val="26"/>
+          <w:szCs w:val="26"/>
+        </w:rPr>
+        <w:t>/</w:t>
+      </w:r>
+      <w:r>
+        <w:rPr>
+          <w:sz w:val="26"/>
+          <w:szCs w:val="26"/>
+        </w:rPr>
+        <w:t>10</w:t>
+      </w:r>
+      <w:r>
+        <w:rPr>
+          <w:sz w:val="26"/>
+          <w:szCs w:val="26"/>
+        </w:rPr>
+        <w:t xml:space="preserve"> - </w:t>
+      </w:r>
+      <w:r>
+        <w:rPr>
+          <w:sz w:val="26"/>
+          <w:szCs w:val="26"/>
+        </w:rPr>
+        <w:t>11</w:t>
+      </w:r>
+      <w:r>
+        <w:rPr>
+          <w:sz w:val="26"/>
+          <w:szCs w:val="26"/>
+        </w:rPr>
+        <w:t>/</w:t>
+      </w:r>
+      <w:r>
+        <w:rPr>
+          <w:sz w:val="26"/>
+          <w:szCs w:val="26"/>
+        </w:rPr>
+        <w:t>10</w:t>
+      </w:r>
+      <w:r>
+        <w:rPr>
+          <w:sz w:val="26"/>
+          <w:szCs w:val="26"/>
+        </w:rPr>
+        <w:t xml:space="preserve">) - </w:t>
       </w:r>
       <w:r>
         <w:rPr>
@@ -436,7 +492,63 @@
           <w:sz w:val="26"/>
           <w:szCs w:val="26"/>
         </w:rPr>
-        <w:t xml:space="preserve">(20/09 - 27/09) - </w:t>
+        <w:t>(</w:t>
+      </w:r>
+      <w:r>
+        <w:rPr>
+          <w:sz w:val="26"/>
+          <w:szCs w:val="26"/>
+        </w:rPr>
+        <w:t>11</w:t>
+      </w:r>
+      <w:r>
+        <w:rPr>
+          <w:sz w:val="26"/>
+          <w:szCs w:val="26"/>
+        </w:rPr>
+        <w:t>/</w:t>
+      </w:r>
+      <w:r>
+        <w:rPr>
+          <w:sz w:val="26"/>
+          <w:szCs w:val="26"/>
+        </w:rPr>
+        <w:t>10</w:t>
+      </w:r>
+      <w:r>
+        <w:rPr>
+          <w:sz w:val="26"/>
+          <w:szCs w:val="26"/>
+        </w:rPr>
+        <w:t xml:space="preserve"> - </w:t>
+      </w:r>
+      <w:r>
+        <w:rPr>
+          <w:sz w:val="26"/>
+          <w:szCs w:val="26"/>
+        </w:rPr>
+        <w:t>18</w:t>
+      </w:r>
+      <w:r>
+        <w:rPr>
+          <w:sz w:val="26"/>
+          <w:szCs w:val="26"/>
+        </w:rPr>
+        <w:t>/</w:t>
+      </w:r>
+      <w:r>
+        <w:rPr>
+          <w:sz w:val="26"/>
+          <w:szCs w:val="26"/>
+        </w:rPr>
+        <w:t>10</w:t>
+      </w:r>
+      <w:r>
+        <w:rPr>
+          <w:sz w:val="26"/>
+          <w:szCs w:val="26"/>
+        </w:rPr>
+        <w:t xml:space="preserve">) - </w:t>
       </w:r>
       <w:r>
         <w:rPr>
@@ -479,7 +591,63 @@
           <w:sz w:val="26"/>
           <w:szCs w:val="26"/>
         </w:rPr>
-        <w:t xml:space="preserve">(20/09 - 27/09) </w:t>
+        <w:t>(</w:t>
+      </w:r>
+      <w:r>
+        <w:rPr>
+          <w:sz w:val="26"/>
+          <w:szCs w:val="26"/>
+        </w:rPr>
+        <w:t>18</w:t>
+      </w:r>
+      <w:r>
+        <w:rPr>
+          <w:sz w:val="26"/>
+          <w:szCs w:val="26"/>
+        </w:rPr>
+        <w:t>/</w:t>
+      </w:r>
+      <w:r>
+        <w:rPr>
+          <w:sz w:val="26"/>
+          <w:szCs w:val="26"/>
+        </w:rPr>
+        <w:t>10</w:t>
+      </w:r>
+      <w:r>
+        <w:rPr>
+          <w:sz w:val="26"/>
+          <w:szCs w:val="26"/>
+        </w:rPr>
+        <w:t xml:space="preserve"> - 2</w:t>
+      </w:r>
+      <w:r>
+        <w:rPr>
+          <w:sz w:val="26"/>
+          <w:szCs w:val="26"/>
+        </w:rPr>
+        <w:t>5</w:t>
+      </w:r>
+      <w:r>
+        <w:rPr>
+          <w:sz w:val="26"/>
+          <w:szCs w:val="26"/>
+        </w:rPr>
+        <w:t>/</w:t>
+      </w:r>
+      <w:r>
+        <w:rPr>
+          <w:sz w:val="26"/>
+          <w:szCs w:val="26"/>
+        </w:rPr>
+        <w:t>10</w:t>
+      </w:r>
+      <w:r>
+        <w:rPr>
+          <w:sz w:val="26"/>
+          <w:szCs w:val="26"/>
+        </w:rPr>
+        <w:t xml:space="preserve">) </w:t>
       </w:r>
       <w:r>
         <w:rPr>
@@ -592,6 +760,7 @@
           <w:szCs w:val="26"/>
         </w:rPr>
       </w:pPr>
+      <w:proofErr w:type="gramStart"/>
       <w:r>
         <w:rPr>
           <w:b/>
@@ -630,7 +799,15 @@
           <w:sz w:val="26"/>
           <w:szCs w:val="26"/>
         </w:rPr>
-        <w:t xml:space="preserve"> - todos os dias as 9h30 na SPTech:</w:t>
+        <w:t xml:space="preserve"> -</w:t>
+      </w:r>
+      <w:proofErr w:type="gramEnd"/>
+      <w:r>
+        <w:rPr>
+          <w:sz w:val="26"/>
+          <w:szCs w:val="26"/>
+        </w:rPr>
+        <w:t xml:space="preserve"> todos os dias as 9h30 na SPTech:</w:t>
       </w:r>
     </w:p>
     <w:p>
@@ -850,7 +1027,23 @@
           <w:sz w:val="26"/>
           <w:szCs w:val="26"/>
         </w:rPr>
-        <w:t>Decisões tomadas enquanto algum membro estiver ausente não serão alteradas em caso de discordância do mesmo, em casos excepcionais as alterações poderão ser discutidas</w:t>
+        <w:t xml:space="preserve">Decisões tomadas enquanto algum membro estiver ausente não serão alteradas em caso de discordância </w:t>
+      </w:r>
+      <w:proofErr w:type="gramStart"/>
+      <w:r>
+        <w:rPr>
+          <w:sz w:val="26"/>
+          <w:szCs w:val="26"/>
+        </w:rPr>
+        <w:t>do mesmo</w:t>
+      </w:r>
+      <w:proofErr w:type="gramEnd"/>
+      <w:r>
+        <w:rPr>
+          <w:sz w:val="26"/>
+          <w:szCs w:val="26"/>
+        </w:rPr>
+        <w:t>, em casos excepcionais as alterações poderão ser discutidas</w:t>
       </w:r>
       <w:r>
         <w:rPr>

</xml_diff>